<commit_message>
add test #32, #33, fix test#8
</commit_message>
<xml_diff>
--- a/Test case.docx
+++ b/Test case.docx
@@ -9444,6 +9444,574 @@
                 <w:rtl w:val="0"/>
               </w:rPr>
               <w:t xml:space="preserve">2. Данные из тела ответа (id, name, author, year, isElectronicBook) совпадают с данными отредактированной книги</w:t>
+            </w:r>
+            <w:r>
+              <w:rPr>
+                <w:rtl w:val="0"/>
+              </w:rPr>
+            </w:r>
+          </w:p>
+        </w:tc>
+      </w:tr>
+      <w:tr>
+        <w:trPr>
+          <w:cantSplit w:val="0"/>
+          <w:trHeight w:val="2295" w:hRule="atLeast"/>
+          <w:tblHeader w:val="0"/>
+        </w:trPr>
+        <w:tc>
+          <w:tcPr>
+            <w:tcBorders>
+              <w:top w:color="000000" w:space="0" w:sz="6" w:val="single"/>
+              <w:left w:color="515151" w:space="0" w:sz="6" w:val="single"/>
+              <w:bottom w:color="000000" w:space="0" w:sz="6" w:val="single"/>
+              <w:right w:color="515151" w:space="0" w:sz="6" w:val="single"/>
+            </w:tcBorders>
+            <w:tcMar>
+              <w:top w:w="40.0" w:type="dxa"/>
+              <w:left w:w="40.0" w:type="dxa"/>
+              <w:bottom w:w="40.0" w:type="dxa"/>
+              <w:right w:w="40.0" w:type="dxa"/>
+            </w:tcMar>
+            <w:vAlign w:val="center"/>
+          </w:tcPr>
+          <w:p>
+            <w:pPr>
+              <w:widowControl w:val="0"/>
+              <w:rPr>
+                <w:sz w:val="20"/>
+                <w:szCs w:val="20"/>
+              </w:rPr>
+            </w:pPr>
+            <w:r>
+              <w:rPr>
+                <w:sz w:val="24"/>
+                <w:szCs w:val="24"/>
+                <w:rtl w:val="0"/>
+              </w:rPr>
+              <w:t xml:space="preserve">32</w:t>
+            </w:r>
+            <w:r>
+              <w:rPr>
+                <w:rtl w:val="0"/>
+              </w:rPr>
+            </w:r>
+          </w:p>
+        </w:tc>
+        <w:tc>
+          <w:tcPr>
+            <w:tcBorders>
+              <w:top w:color="000000" w:space="0" w:sz="6" w:val="single"/>
+              <w:left w:color="cccccc" w:space="0" w:sz="6" w:val="single"/>
+              <w:bottom w:color="000000" w:space="0" w:sz="6" w:val="single"/>
+              <w:right w:color="515151" w:space="0" w:sz="6" w:val="single"/>
+            </w:tcBorders>
+            <w:tcMar>
+              <w:top w:w="40.0" w:type="dxa"/>
+              <w:left w:w="40.0" w:type="dxa"/>
+              <w:bottom w:w="40.0" w:type="dxa"/>
+              <w:right w:w="40.0" w:type="dxa"/>
+            </w:tcMar>
+            <w:vAlign w:val="center"/>
+          </w:tcPr>
+          <w:p>
+            <w:pPr>
+              <w:widowControl w:val="0"/>
+              <w:rPr>
+                <w:sz w:val="20"/>
+                <w:szCs w:val="20"/>
+              </w:rPr>
+            </w:pPr>
+            <w:r>
+              <w:rPr>
+                <w:sz w:val="24"/>
+                <w:szCs w:val="24"/>
+                <w:rtl w:val="0"/>
+              </w:rPr>
+              <w:t xml:space="preserve">Редактирование книги с дополнительным параметром</w:t>
+            </w:r>
+            <w:r>
+              <w:rPr>
+                <w:rtl w:val="0"/>
+              </w:rPr>
+            </w:r>
+          </w:p>
+        </w:tc>
+        <w:tc>
+          <w:tcPr>
+            <w:tcBorders>
+              <w:top w:color="000000" w:space="0" w:sz="6" w:val="single"/>
+              <w:left w:color="cccccc" w:space="0" w:sz="6" w:val="single"/>
+              <w:bottom w:color="000000" w:space="0" w:sz="6" w:val="single"/>
+              <w:right w:color="515151" w:space="0" w:sz="6" w:val="single"/>
+            </w:tcBorders>
+            <w:tcMar>
+              <w:top w:w="40.0" w:type="dxa"/>
+              <w:left w:w="40.0" w:type="dxa"/>
+              <w:bottom w:w="40.0" w:type="dxa"/>
+              <w:right w:w="40.0" w:type="dxa"/>
+            </w:tcMar>
+            <w:vAlign w:val="center"/>
+          </w:tcPr>
+          <w:p>
+            <w:pPr>
+              <w:widowControl w:val="0"/>
+              <w:rPr>
+                <w:sz w:val="20"/>
+                <w:szCs w:val="20"/>
+              </w:rPr>
+            </w:pPr>
+            <w:r>
+              <w:rPr>
+                <w:sz w:val="24"/>
+                <w:szCs w:val="24"/>
+                <w:rtl w:val="0"/>
+              </w:rPr>
+              <w:t xml:space="preserve">При редактирование книги с дополнительным параметром статус запроса должен быть 200, в теле ответа должен отсутствовать дополнительный параметр</w:t>
+            </w:r>
+            <w:r>
+              <w:rPr>
+                <w:rtl w:val="0"/>
+              </w:rPr>
+            </w:r>
+          </w:p>
+        </w:tc>
+        <w:tc>
+          <w:tcPr>
+            <w:tcBorders>
+              <w:top w:color="000000" w:space="0" w:sz="6" w:val="single"/>
+              <w:left w:color="cccccc" w:space="0" w:sz="6" w:val="single"/>
+              <w:bottom w:color="000000" w:space="0" w:sz="6" w:val="single"/>
+              <w:right w:color="515151" w:space="0" w:sz="6" w:val="single"/>
+            </w:tcBorders>
+            <w:tcMar>
+              <w:top w:w="40.0" w:type="dxa"/>
+              <w:left w:w="40.0" w:type="dxa"/>
+              <w:bottom w:w="40.0" w:type="dxa"/>
+              <w:right w:w="40.0" w:type="dxa"/>
+            </w:tcMar>
+            <w:vAlign w:val="center"/>
+          </w:tcPr>
+          <w:p>
+            <w:pPr>
+              <w:widowControl w:val="0"/>
+              <w:rPr>
+                <w:sz w:val="20"/>
+                <w:szCs w:val="20"/>
+              </w:rPr>
+            </w:pPr>
+            <w:r>
+              <w:rPr>
+                <w:sz w:val="24"/>
+                <w:szCs w:val="24"/>
+                <w:rtl w:val="0"/>
+              </w:rPr>
+              <w:t xml:space="preserve">Низкий</w:t>
+            </w:r>
+            <w:r>
+              <w:rPr>
+                <w:rtl w:val="0"/>
+              </w:rPr>
+            </w:r>
+          </w:p>
+        </w:tc>
+        <w:tc>
+          <w:tcPr>
+            <w:tcBorders>
+              <w:top w:color="000000" w:space="0" w:sz="6" w:val="single"/>
+              <w:left w:color="cccccc" w:space="0" w:sz="6" w:val="single"/>
+              <w:bottom w:color="000000" w:space="0" w:sz="6" w:val="single"/>
+              <w:right w:color="515151" w:space="0" w:sz="6" w:val="single"/>
+            </w:tcBorders>
+            <w:tcMar>
+              <w:top w:w="40.0" w:type="dxa"/>
+              <w:left w:w="40.0" w:type="dxa"/>
+              <w:bottom w:w="40.0" w:type="dxa"/>
+              <w:right w:w="40.0" w:type="dxa"/>
+            </w:tcMar>
+            <w:vAlign w:val="center"/>
+          </w:tcPr>
+          <w:p>
+            <w:pPr>
+              <w:widowControl w:val="0"/>
+              <w:rPr>
+                <w:sz w:val="20"/>
+                <w:szCs w:val="20"/>
+              </w:rPr>
+            </w:pPr>
+            <w:r>
+              <w:rPr>
+                <w:sz w:val="24"/>
+                <w:szCs w:val="24"/>
+                <w:rtl w:val="0"/>
+              </w:rPr>
+              <w:t xml:space="preserve">Создать книгу с помощью запроса POST на http://localhost:5000/api/books</w:t>
+            </w:r>
+            <w:r>
+              <w:rPr>
+                <w:rtl w:val="0"/>
+              </w:rPr>
+            </w:r>
+          </w:p>
+        </w:tc>
+        <w:tc>
+          <w:tcPr>
+            <w:tcBorders>
+              <w:top w:color="000000" w:space="0" w:sz="6" w:val="single"/>
+              <w:left w:color="cccccc" w:space="0" w:sz="6" w:val="single"/>
+              <w:bottom w:color="000000" w:space="0" w:sz="6" w:val="single"/>
+              <w:right w:color="515151" w:space="0" w:sz="6" w:val="single"/>
+            </w:tcBorders>
+            <w:tcMar>
+              <w:top w:w="40.0" w:type="dxa"/>
+              <w:left w:w="40.0" w:type="dxa"/>
+              <w:bottom w:w="40.0" w:type="dxa"/>
+              <w:right w:w="40.0" w:type="dxa"/>
+            </w:tcMar>
+            <w:vAlign w:val="center"/>
+          </w:tcPr>
+          <w:p>
+            <w:pPr>
+              <w:widowControl w:val="0"/>
+              <w:rPr>
+                <w:sz w:val="20"/>
+                <w:szCs w:val="20"/>
+              </w:rPr>
+            </w:pPr>
+            <w:r>
+              <w:rPr>
+                <w:sz w:val="24"/>
+                <w:szCs w:val="24"/>
+                <w:rtl w:val="0"/>
+              </w:rPr>
+              <w:t xml:space="preserve">1. Отправить PUT запрос c дополнительным параметром на http://localhost:5000/api/books/{id}</w:t>
+            </w:r>
+            <w:r>
+              <w:rPr>
+                <w:sz w:val="24"/>
+                <w:szCs w:val="24"/>
+                <w:rtl w:val="0"/>
+              </w:rPr>
+              <w:t xml:space="preserve">, где id - номер созданной книги</w:t>
+            </w:r>
+            <w:r>
+              <w:rPr>
+                <w:rtl w:val="0"/>
+              </w:rPr>
+            </w:r>
+          </w:p>
+        </w:tc>
+        <w:tc>
+          <w:tcPr>
+            <w:tcBorders>
+              <w:top w:color="000000" w:space="0" w:sz="6" w:val="single"/>
+              <w:left w:color="cccccc" w:space="0" w:sz="6" w:val="single"/>
+              <w:bottom w:color="000000" w:space="0" w:sz="6" w:val="single"/>
+              <w:right w:color="515151" w:space="0" w:sz="6" w:val="single"/>
+            </w:tcBorders>
+            <w:tcMar>
+              <w:top w:w="40.0" w:type="dxa"/>
+              <w:left w:w="40.0" w:type="dxa"/>
+              <w:bottom w:w="40.0" w:type="dxa"/>
+              <w:right w:w="40.0" w:type="dxa"/>
+            </w:tcMar>
+            <w:vAlign w:val="center"/>
+          </w:tcPr>
+          <w:p>
+            <w:pPr>
+              <w:widowControl w:val="0"/>
+              <w:rPr>
+                <w:sz w:val="20"/>
+                <w:szCs w:val="20"/>
+              </w:rPr>
+            </w:pPr>
+            <w:r>
+              <w:rPr>
+                <w:sz w:val="24"/>
+                <w:szCs w:val="24"/>
+                <w:rtl w:val="0"/>
+              </w:rPr>
+              <w:t xml:space="preserve">1. Статус запроса 200, в теле ответа отсутствует дополнительный параметр</w:t>
+            </w:r>
+            <w:r>
+              <w:rPr>
+                <w:rtl w:val="0"/>
+              </w:rPr>
+            </w:r>
+          </w:p>
+        </w:tc>
+      </w:tr>
+      <w:tr>
+        <w:trPr>
+          <w:cantSplit w:val="0"/>
+          <w:trHeight w:val="2295" w:hRule="atLeast"/>
+          <w:tblHeader w:val="0"/>
+        </w:trPr>
+        <w:tc>
+          <w:tcPr>
+            <w:tcBorders>
+              <w:top w:color="cccccc" w:space="0" w:sz="6" w:val="single"/>
+              <w:left w:color="515151" w:space="0" w:sz="6" w:val="single"/>
+              <w:bottom w:color="515151" w:space="0" w:sz="6" w:val="single"/>
+              <w:right w:color="515151" w:space="0" w:sz="6" w:val="single"/>
+            </w:tcBorders>
+            <w:tcMar>
+              <w:top w:w="40.0" w:type="dxa"/>
+              <w:left w:w="40.0" w:type="dxa"/>
+              <w:bottom w:w="40.0" w:type="dxa"/>
+              <w:right w:w="40.0" w:type="dxa"/>
+            </w:tcMar>
+            <w:vAlign w:val="center"/>
+          </w:tcPr>
+          <w:p>
+            <w:pPr>
+              <w:widowControl w:val="0"/>
+              <w:rPr>
+                <w:sz w:val="20"/>
+                <w:szCs w:val="20"/>
+              </w:rPr>
+            </w:pPr>
+            <w:r>
+              <w:rPr>
+                <w:sz w:val="24"/>
+                <w:szCs w:val="24"/>
+                <w:rtl w:val="0"/>
+              </w:rPr>
+              <w:t xml:space="preserve">33</w:t>
+            </w:r>
+            <w:r>
+              <w:rPr>
+                <w:rtl w:val="0"/>
+              </w:rPr>
+            </w:r>
+          </w:p>
+        </w:tc>
+        <w:tc>
+          <w:tcPr>
+            <w:tcBorders>
+              <w:top w:color="cccccc" w:space="0" w:sz="6" w:val="single"/>
+              <w:left w:color="cccccc" w:space="0" w:sz="6" w:val="single"/>
+              <w:bottom w:color="515151" w:space="0" w:sz="6" w:val="single"/>
+              <w:right w:color="515151" w:space="0" w:sz="6" w:val="single"/>
+            </w:tcBorders>
+            <w:tcMar>
+              <w:top w:w="40.0" w:type="dxa"/>
+              <w:left w:w="40.0" w:type="dxa"/>
+              <w:bottom w:w="40.0" w:type="dxa"/>
+              <w:right w:w="40.0" w:type="dxa"/>
+            </w:tcMar>
+            <w:vAlign w:val="center"/>
+          </w:tcPr>
+          <w:p>
+            <w:pPr>
+              <w:widowControl w:val="0"/>
+              <w:rPr>
+                <w:sz w:val="20"/>
+                <w:szCs w:val="20"/>
+              </w:rPr>
+            </w:pPr>
+            <w:r>
+              <w:rPr>
+                <w:sz w:val="24"/>
+                <w:szCs w:val="24"/>
+                <w:rtl w:val="0"/>
+              </w:rPr>
+              <w:t xml:space="preserve">Создание книги с дополнительным параметром</w:t>
+            </w:r>
+            <w:r>
+              <w:rPr>
+                <w:rtl w:val="0"/>
+              </w:rPr>
+            </w:r>
+          </w:p>
+        </w:tc>
+        <w:tc>
+          <w:tcPr>
+            <w:tcBorders>
+              <w:top w:color="cccccc" w:space="0" w:sz="6" w:val="single"/>
+              <w:left w:color="cccccc" w:space="0" w:sz="6" w:val="single"/>
+              <w:bottom w:color="515151" w:space="0" w:sz="6" w:val="single"/>
+              <w:right w:color="515151" w:space="0" w:sz="6" w:val="single"/>
+            </w:tcBorders>
+            <w:tcMar>
+              <w:top w:w="40.0" w:type="dxa"/>
+              <w:left w:w="40.0" w:type="dxa"/>
+              <w:bottom w:w="40.0" w:type="dxa"/>
+              <w:right w:w="40.0" w:type="dxa"/>
+            </w:tcMar>
+            <w:vAlign w:val="center"/>
+          </w:tcPr>
+          <w:p>
+            <w:pPr>
+              <w:widowControl w:val="0"/>
+              <w:rPr>
+                <w:sz w:val="20"/>
+                <w:szCs w:val="20"/>
+              </w:rPr>
+            </w:pPr>
+            <w:r>
+              <w:rPr>
+                <w:sz w:val="24"/>
+                <w:szCs w:val="24"/>
+                <w:rtl w:val="0"/>
+              </w:rPr>
+              <w:t xml:space="preserve">При создании книги с дополнительным параметром статус запроса должен быть 201, в теле ответа должен отсутствовать дополнительный параметр</w:t>
+            </w:r>
+            <w:r>
+              <w:rPr>
+                <w:rtl w:val="0"/>
+              </w:rPr>
+            </w:r>
+          </w:p>
+        </w:tc>
+        <w:tc>
+          <w:tcPr>
+            <w:tcBorders>
+              <w:top w:color="cccccc" w:space="0" w:sz="6" w:val="single"/>
+              <w:left w:color="cccccc" w:space="0" w:sz="6" w:val="single"/>
+              <w:bottom w:color="515151" w:space="0" w:sz="6" w:val="single"/>
+              <w:right w:color="515151" w:space="0" w:sz="6" w:val="single"/>
+            </w:tcBorders>
+            <w:tcMar>
+              <w:top w:w="40.0" w:type="dxa"/>
+              <w:left w:w="40.0" w:type="dxa"/>
+              <w:bottom w:w="40.0" w:type="dxa"/>
+              <w:right w:w="40.0" w:type="dxa"/>
+            </w:tcMar>
+            <w:vAlign w:val="center"/>
+          </w:tcPr>
+          <w:p>
+            <w:pPr>
+              <w:widowControl w:val="0"/>
+              <w:rPr>
+                <w:sz w:val="20"/>
+                <w:szCs w:val="20"/>
+              </w:rPr>
+            </w:pPr>
+            <w:r>
+              <w:rPr>
+                <w:sz w:val="24"/>
+                <w:szCs w:val="24"/>
+                <w:rtl w:val="0"/>
+              </w:rPr>
+              <w:t xml:space="preserve">Низкий</w:t>
+            </w:r>
+            <w:r>
+              <w:rPr>
+                <w:rtl w:val="0"/>
+              </w:rPr>
+            </w:r>
+          </w:p>
+        </w:tc>
+        <w:tc>
+          <w:tcPr>
+            <w:tcBorders>
+              <w:top w:color="cccccc" w:space="0" w:sz="6" w:val="single"/>
+              <w:left w:color="cccccc" w:space="0" w:sz="6" w:val="single"/>
+              <w:bottom w:color="515151" w:space="0" w:sz="6" w:val="single"/>
+              <w:right w:color="515151" w:space="0" w:sz="6" w:val="single"/>
+            </w:tcBorders>
+            <w:tcMar>
+              <w:top w:w="40.0" w:type="dxa"/>
+              <w:left w:w="40.0" w:type="dxa"/>
+              <w:bottom w:w="40.0" w:type="dxa"/>
+              <w:right w:w="40.0" w:type="dxa"/>
+            </w:tcMar>
+            <w:vAlign w:val="center"/>
+          </w:tcPr>
+          <w:p>
+            <w:pPr>
+              <w:widowControl w:val="0"/>
+              <w:rPr>
+                <w:sz w:val="20"/>
+                <w:szCs w:val="20"/>
+              </w:rPr>
+            </w:pPr>
+            <w:r>
+              <w:rPr>
+                <w:sz w:val="24"/>
+                <w:szCs w:val="24"/>
+                <w:rtl w:val="0"/>
+              </w:rPr>
+              <w:t xml:space="preserve">-</w:t>
+            </w:r>
+            <w:r>
+              <w:rPr>
+                <w:rtl w:val="0"/>
+              </w:rPr>
+            </w:r>
+          </w:p>
+        </w:tc>
+        <w:tc>
+          <w:tcPr>
+            <w:tcBorders>
+              <w:top w:color="cccccc" w:space="0" w:sz="6" w:val="single"/>
+              <w:left w:color="cccccc" w:space="0" w:sz="6" w:val="single"/>
+              <w:bottom w:color="515151" w:space="0" w:sz="6" w:val="single"/>
+              <w:right w:color="515151" w:space="0" w:sz="6" w:val="single"/>
+            </w:tcBorders>
+            <w:tcMar>
+              <w:top w:w="40.0" w:type="dxa"/>
+              <w:left w:w="40.0" w:type="dxa"/>
+              <w:bottom w:w="40.0" w:type="dxa"/>
+              <w:right w:w="40.0" w:type="dxa"/>
+            </w:tcMar>
+            <w:vAlign w:val="center"/>
+          </w:tcPr>
+          <w:p>
+            <w:pPr>
+              <w:widowControl w:val="0"/>
+              <w:rPr>
+                <w:sz w:val="20"/>
+                <w:szCs w:val="20"/>
+              </w:rPr>
+            </w:pPr>
+            <w:r>
+              <w:rPr>
+                <w:sz w:val="24"/>
+                <w:szCs w:val="24"/>
+                <w:rtl w:val="0"/>
+              </w:rPr>
+              <w:t xml:space="preserve">1. Создать книгу с помощью запроса c дополнительным параметром POST на http://localhost:5000/api/books</w:t>
+            </w:r>
+            <w:r>
+              <w:rPr>
+                <w:rtl w:val="0"/>
+              </w:rPr>
+            </w:r>
+          </w:p>
+        </w:tc>
+        <w:tc>
+          <w:tcPr>
+            <w:tcBorders>
+              <w:top w:color="cccccc" w:space="0" w:sz="6" w:val="single"/>
+              <w:left w:color="cccccc" w:space="0" w:sz="6" w:val="single"/>
+              <w:bottom w:color="515151" w:space="0" w:sz="6" w:val="single"/>
+              <w:right w:color="515151" w:space="0" w:sz="6" w:val="single"/>
+            </w:tcBorders>
+            <w:tcMar>
+              <w:top w:w="40.0" w:type="dxa"/>
+              <w:left w:w="40.0" w:type="dxa"/>
+              <w:bottom w:w="40.0" w:type="dxa"/>
+              <w:right w:w="40.0" w:type="dxa"/>
+            </w:tcMar>
+            <w:vAlign w:val="center"/>
+          </w:tcPr>
+          <w:p>
+            <w:pPr>
+              <w:widowControl w:val="0"/>
+              <w:rPr>
+                <w:sz w:val="20"/>
+                <w:szCs w:val="20"/>
+              </w:rPr>
+            </w:pPr>
+            <w:r>
+              <w:rPr>
+                <w:sz w:val="24"/>
+                <w:szCs w:val="24"/>
+                <w:rtl w:val="0"/>
+              </w:rPr>
+              <w:t xml:space="preserve">1. Статус запроса 201, в теле ответа отсутствует дополнительный параметр</w:t>
             </w:r>
             <w:r>
               <w:rPr>

</xml_diff>